<commit_message>
Small bugfixes in imageStitching.py
</commit_message>
<xml_diff>
--- a/CV_assignments/first_assignment/Glauco_Lorenzut_First_Assignment_CV2020.docx
+++ b/CV_assignments/first_assignment/Glauco_Lorenzut_First_Assignment_CV2020.docx
@@ -2,7 +2,211 @@
 <file path=word/document.xml><?xml version="1.0" encoding="utf-8"?>
 <w:document xmlns:wpc="http://schemas.microsoft.com/office/word/2010/wordprocessingCanvas" xmlns:cx="http://schemas.microsoft.com/office/drawing/2014/chartex" xmlns:cx1="http://schemas.microsoft.com/office/drawing/2015/9/8/chartex" xmlns:cx2="http://schemas.microsoft.com/office/drawing/2015/10/21/chartex" xmlns:cx3="http://schemas.microsoft.com/office/drawing/2016/5/9/chartex" xmlns:cx4="http://schemas.microsoft.com/office/drawing/2016/5/10/chartex" xmlns:cx5="http://schemas.microsoft.com/office/drawing/2016/5/11/chartex" xmlns:cx6="http://schemas.microsoft.com/office/drawing/2016/5/12/chartex" xmlns:cx7="http://schemas.microsoft.com/office/drawing/2016/5/13/chartex" xmlns:cx8="http://schemas.microsoft.com/office/drawing/2016/5/14/chartex" xmlns:mc="http://schemas.openxmlformats.org/markup-compatibility/2006" xmlns:aink="http://schemas.microsoft.com/office/drawing/2016/ink" xmlns:am3d="http://schemas.microsoft.com/office/drawing/2017/model3d" xmlns:o="urn:schemas-microsoft-com:office:office" xmlns:r="http://schemas.openxmlformats.org/officeDocument/2006/relationships" xmlns:m="http://schemas.openxmlformats.org/officeDocument/2006/math" xmlns:v="urn:schemas-microsoft-com:vml" xmlns:wp14="http://schemas.microsoft.com/office/word/2010/wordprocessingDrawing" xmlns:wp="http://schemas.openxmlformats.org/drawingml/2006/wordprocessingDrawing" xmlns:w10="urn:schemas-microsoft-com:office:word" xmlns:w="http://schemas.openxmlformats.org/wordprocessingml/2006/main" xmlns:w14="http://schemas.microsoft.com/office/word/2010/wordml" xmlns:w15="http://schemas.microsoft.com/office/word/2012/wordml" xmlns:w16cex="http://schemas.microsoft.com/office/word/2018/wordml/cex" xmlns:w16cid="http://schemas.microsoft.com/office/word/2016/wordml/cid" xmlns:w16="http://schemas.microsoft.com/office/word/2018/wordml" xmlns:w16se="http://schemas.microsoft.com/office/word/2015/wordml/symex" xmlns:wpg="http://schemas.microsoft.com/office/word/2010/wordprocessingGroup" xmlns:wpi="http://schemas.microsoft.com/office/word/2010/wordprocessingInk" xmlns:wne="http://schemas.microsoft.com/office/word/2006/wordml" xmlns:wps="http://schemas.microsoft.com/office/word/2010/wordprocessingShape" mc:Ignorable="w14 w15 w16se w16cid w16 w16cex wp14">
   <w:body>
-    <w:p/>
+    <w:p>
+      <w:pPr>
+        <w:pStyle w:val="Default"/>
+      </w:pPr>
+    </w:p>
+    <w:p>
+      <w:pPr>
+        <w:jc w:val="both"/>
+        <w:rPr>
+          <w:sz w:val="24"/>
+          <w:szCs w:val="24"/>
+        </w:rPr>
+      </w:pPr>
+      <w:r>
+        <w:rPr>
+          <w:sz w:val="24"/>
+          <w:szCs w:val="24"/>
+        </w:rPr>
+        <w:t>Glauco Lorenzut</w:t>
+      </w:r>
+    </w:p>
+    <w:p>
+      <w:pPr>
+        <w:jc w:val="both"/>
+        <w:rPr>
+          <w:sz w:val="24"/>
+          <w:szCs w:val="24"/>
+        </w:rPr>
+      </w:pPr>
+      <w:r>
+        <w:rPr>
+          <w:sz w:val="24"/>
+          <w:szCs w:val="24"/>
+        </w:rPr>
+        <w:t>Computer Vision First Assignment</w:t>
+      </w:r>
+    </w:p>
+    <w:p>
+      <w:pPr>
+        <w:jc w:val="both"/>
+        <w:rPr>
+          <w:sz w:val="24"/>
+          <w:szCs w:val="24"/>
+        </w:rPr>
+      </w:pPr>
+      <w:r>
+        <w:rPr>
+          <w:sz w:val="24"/>
+          <w:szCs w:val="24"/>
+        </w:rPr>
+        <w:t xml:space="preserve">Image </w:t>
+      </w:r>
+      <w:proofErr w:type="spellStart"/>
+      <w:r>
+        <w:rPr>
+          <w:sz w:val="24"/>
+          <w:szCs w:val="24"/>
+        </w:rPr>
+        <w:t>Stitiching</w:t>
+      </w:r>
+      <w:proofErr w:type="spellEnd"/>
+    </w:p>
+    <w:p>
+      <w:pPr>
+        <w:jc w:val="both"/>
+        <w:rPr>
+          <w:sz w:val="24"/>
+          <w:szCs w:val="24"/>
+        </w:rPr>
+      </w:pPr>
+    </w:p>
+    <w:p>
+      <w:pPr>
+        <w:jc w:val="both"/>
+        <w:rPr>
+          <w:sz w:val="24"/>
+          <w:szCs w:val="24"/>
+          <w:lang w:val="it-IT"/>
+        </w:rPr>
+      </w:pPr>
+      <w:r>
+        <w:rPr>
+          <w:sz w:val="24"/>
+          <w:szCs w:val="24"/>
+          <w:lang w:val="it-IT"/>
+        </w:rPr>
+        <w:t xml:space="preserve">Trovare </w:t>
+      </w:r>
+      <w:proofErr w:type="spellStart"/>
+      <w:r>
+        <w:rPr>
+          <w:sz w:val="24"/>
+          <w:szCs w:val="24"/>
+          <w:lang w:val="it-IT"/>
+        </w:rPr>
+        <w:t>descriptor</w:t>
+      </w:r>
+      <w:proofErr w:type="spellEnd"/>
+      <w:r>
+        <w:rPr>
+          <w:sz w:val="24"/>
+          <w:szCs w:val="24"/>
+          <w:lang w:val="it-IT"/>
+        </w:rPr>
+        <w:t xml:space="preserve"> il più possibili unici, </w:t>
+      </w:r>
+      <w:proofErr w:type="spellStart"/>
+      <w:r>
+        <w:rPr>
+          <w:sz w:val="24"/>
+          <w:szCs w:val="24"/>
+          <w:lang w:val="it-IT"/>
+        </w:rPr>
+        <w:t>nè</w:t>
+      </w:r>
+      <w:proofErr w:type="spellEnd"/>
+      <w:r>
+        <w:rPr>
+          <w:sz w:val="24"/>
+          <w:szCs w:val="24"/>
+          <w:lang w:val="it-IT"/>
+        </w:rPr>
+        <w:t xml:space="preserve"> troppi </w:t>
+      </w:r>
+      <w:proofErr w:type="spellStart"/>
+      <w:r>
+        <w:rPr>
+          <w:sz w:val="24"/>
+          <w:szCs w:val="24"/>
+          <w:lang w:val="it-IT"/>
+        </w:rPr>
+        <w:t>nè</w:t>
+      </w:r>
+      <w:proofErr w:type="spellEnd"/>
+      <w:r>
+        <w:rPr>
+          <w:sz w:val="24"/>
+          <w:szCs w:val="24"/>
+          <w:lang w:val="it-IT"/>
+        </w:rPr>
+        <w:t xml:space="preserve"> pochi</w:t>
+      </w:r>
+    </w:p>
+    <w:p>
+      <w:pPr>
+        <w:jc w:val="both"/>
+        <w:rPr>
+          <w:sz w:val="24"/>
+          <w:szCs w:val="24"/>
+          <w:lang w:val="it-IT"/>
+        </w:rPr>
+      </w:pPr>
+      <w:r>
+        <w:rPr>
+          <w:sz w:val="24"/>
+          <w:szCs w:val="24"/>
+          <w:lang w:val="it-IT"/>
+        </w:rPr>
+        <w:t xml:space="preserve">Primo passo è trovare i </w:t>
+      </w:r>
+      <w:r>
+        <w:rPr>
+          <w:sz w:val="24"/>
+          <w:szCs w:val="24"/>
+          <w:lang w:val="it-IT"/>
+        </w:rPr>
+        <w:t xml:space="preserve">corner attraverso </w:t>
+      </w:r>
+      <w:proofErr w:type="spellStart"/>
+      <w:r>
+        <w:rPr>
+          <w:sz w:val="24"/>
+          <w:szCs w:val="24"/>
+          <w:lang w:val="it-IT"/>
+        </w:rPr>
+        <w:t>il’algoritmo</w:t>
+      </w:r>
+      <w:proofErr w:type="spellEnd"/>
+      <w:r>
+        <w:rPr>
+          <w:sz w:val="24"/>
+          <w:szCs w:val="24"/>
+          <w:lang w:val="it-IT"/>
+        </w:rPr>
+        <w:t xml:space="preserve"> di </w:t>
+      </w:r>
+      <w:proofErr w:type="spellStart"/>
+      <w:r>
+        <w:rPr>
+          <w:sz w:val="24"/>
+          <w:szCs w:val="24"/>
+          <w:lang w:val="it-IT"/>
+        </w:rPr>
+        <w:t>harris</w:t>
+      </w:r>
+      <w:proofErr w:type="spellEnd"/>
+      <w:r>
+        <w:rPr>
+          <w:sz w:val="24"/>
+          <w:szCs w:val="24"/>
+          <w:lang w:val="it-IT"/>
+        </w:rPr>
+        <w:t xml:space="preserve">,  </w:t>
+      </w:r>
+    </w:p>
     <w:sectPr>
       <w:pgSz w:w="11906" w:h="16838"/>
       <w:pgMar w:top="1417" w:right="1134" w:bottom="1134" w:left="1134" w:header="708" w:footer="708" w:gutter="0"/>
@@ -455,6 +659,22 @@
       <w:szCs w:val="28"/>
     </w:rPr>
   </w:style>
+  <w:style w:type="paragraph" w:customStyle="1" w:styleId="Default">
+    <w:name w:val="Default"/>
+    <w:rsid w:val="006A6511"/>
+    <w:pPr>
+      <w:autoSpaceDE w:val="0"/>
+      <w:autoSpaceDN w:val="0"/>
+      <w:adjustRightInd w:val="0"/>
+      <w:spacing w:after="0" w:line="240" w:lineRule="auto"/>
+    </w:pPr>
+    <w:rPr>
+      <w:rFonts w:ascii="Calibri" w:hAnsi="Calibri" w:cs="Calibri"/>
+      <w:color w:val="000000"/>
+      <w:sz w:val="24"/>
+      <w:szCs w:val="24"/>
+    </w:rPr>
+  </w:style>
 </w:styles>
 </file>
 

</xml_diff>

<commit_message>
New get_matches function (wip)
</commit_message>
<xml_diff>
--- a/CV_assignments/first_assignment/Glauco_Lorenzut_First_Assignment_CV2020.docx
+++ b/CV_assignments/first_assignment/Glauco_Lorenzut_First_Assignment_CV2020.docx
@@ -92,6 +92,17 @@
     </w:p>
     <w:p>
       <w:pPr>
+        <w:spacing w:line="360" w:lineRule="auto"/>
+        <w:jc w:val="both"/>
+        <w:rPr>
+          <w:rFonts w:cstheme="minorHAnsi"/>
+          <w:sz w:val="24"/>
+          <w:szCs w:val="24"/>
+        </w:rPr>
+      </w:pPr>
+    </w:p>
+    <w:p>
+      <w:pPr>
         <w:pStyle w:val="Titolo1"/>
         <w:spacing w:line="360" w:lineRule="auto"/>
         <w:jc w:val="both"/>
@@ -221,8 +232,18 @@
           <w:sz w:val="24"/>
           <w:szCs w:val="24"/>
         </w:rPr>
-        <w:t>CV 4.x.xx</w:t>
-      </w:r>
+        <w:t>CV 4.</w:t>
+      </w:r>
+      <w:proofErr w:type="gramStart"/>
+      <w:r>
+        <w:rPr>
+          <w:rFonts w:cstheme="minorHAnsi"/>
+          <w:sz w:val="24"/>
+          <w:szCs w:val="24"/>
+        </w:rPr>
+        <w:t>x.xx</w:t>
+      </w:r>
+      <w:proofErr w:type="gramEnd"/>
       <w:r>
         <w:rPr>
           <w:rFonts w:cstheme="minorHAnsi"/>
@@ -248,7 +269,25 @@
           <w:sz w:val="24"/>
           <w:szCs w:val="24"/>
         </w:rPr>
-        <w:t>For this in the attached code there is an installments.txt file to exactly recreate my viral environment</w:t>
+        <w:t xml:space="preserve">For this in the attached code there is an </w:t>
+      </w:r>
+      <w:r>
+        <w:rPr>
+          <w:rFonts w:cstheme="minorHAnsi"/>
+          <w:b/>
+          <w:bCs/>
+          <w:sz w:val="24"/>
+          <w:szCs w:val="24"/>
+        </w:rPr>
+        <w:t>installments.txt</w:t>
+      </w:r>
+      <w:r>
+        <w:rPr>
+          <w:rFonts w:cstheme="minorHAnsi"/>
+          <w:sz w:val="24"/>
+          <w:szCs w:val="24"/>
+        </w:rPr>
+        <w:t xml:space="preserve"> file to exactly recreate my viral environment</w:t>
       </w:r>
       <w:r>
         <w:rPr>
@@ -304,17 +343,213 @@
           <w:sz w:val="24"/>
           <w:szCs w:val="24"/>
         </w:rPr>
-        <w:t xml:space="preserve">I used </w:t>
-      </w:r>
-    </w:p>
-    <w:p>
-      <w:pPr>
-        <w:spacing w:line="360" w:lineRule="auto"/>
-        <w:jc w:val="both"/>
-        <w:rPr>
-          <w:rFonts w:cstheme="minorHAnsi"/>
-          <w:sz w:val="24"/>
-          <w:szCs w:val="24"/>
+        <w:t xml:space="preserve">I used OpenCV </w:t>
+      </w:r>
+      <w:proofErr w:type="spellStart"/>
+      <w:r>
+        <w:rPr>
+          <w:rFonts w:cstheme="minorHAnsi"/>
+          <w:b/>
+          <w:bCs/>
+          <w:sz w:val="24"/>
+          <w:szCs w:val="24"/>
+        </w:rPr>
+        <w:t>cornerHarris</w:t>
+      </w:r>
+      <w:proofErr w:type="spellEnd"/>
+      <w:r>
+        <w:rPr>
+          <w:rFonts w:cstheme="minorHAnsi"/>
+          <w:sz w:val="24"/>
+          <w:szCs w:val="24"/>
+        </w:rPr>
+        <w:t xml:space="preserve"> function for corner </w:t>
+      </w:r>
+      <w:r>
+        <w:rPr>
+          <w:rFonts w:cstheme="minorHAnsi"/>
+          <w:sz w:val="24"/>
+          <w:szCs w:val="24"/>
+        </w:rPr>
+        <w:t>detection</w:t>
+      </w:r>
+      <w:r>
+        <w:rPr>
+          <w:rFonts w:cstheme="minorHAnsi"/>
+          <w:sz w:val="24"/>
+          <w:szCs w:val="24"/>
+        </w:rPr>
+        <w:t xml:space="preserve">. It gives me as a result a group of points around the corners, to improve the result I took the local </w:t>
+      </w:r>
+      <w:r>
+        <w:rPr>
+          <w:rFonts w:cstheme="minorHAnsi"/>
+          <w:sz w:val="24"/>
+          <w:szCs w:val="24"/>
+        </w:rPr>
+        <w:t xml:space="preserve">maximums in each </w:t>
+      </w:r>
+      <w:proofErr w:type="gramStart"/>
+      <w:r>
+        <w:rPr>
+          <w:rFonts w:cstheme="minorHAnsi"/>
+          <w:sz w:val="24"/>
+          <w:szCs w:val="24"/>
+        </w:rPr>
+        <w:t>groups</w:t>
+      </w:r>
+      <w:proofErr w:type="gramEnd"/>
+      <w:r>
+        <w:rPr>
+          <w:rFonts w:cstheme="minorHAnsi"/>
+          <w:sz w:val="24"/>
+          <w:szCs w:val="24"/>
+        </w:rPr>
+        <w:t>.</w:t>
+      </w:r>
+    </w:p>
+    <w:p>
+      <w:pPr>
+        <w:spacing w:line="360" w:lineRule="auto"/>
+        <w:jc w:val="both"/>
+        <w:rPr>
+          <w:rFonts w:cstheme="minorHAnsi"/>
+          <w:sz w:val="24"/>
+          <w:szCs w:val="24"/>
+        </w:rPr>
+      </w:pPr>
+    </w:p>
+    <w:p>
+      <w:pPr>
+        <w:spacing w:line="360" w:lineRule="auto"/>
+        <w:jc w:val="both"/>
+        <w:rPr>
+          <w:rFonts w:cstheme="minorHAnsi"/>
+          <w:sz w:val="24"/>
+          <w:szCs w:val="24"/>
+          <w:lang w:val="it-IT"/>
+        </w:rPr>
+      </w:pPr>
+      <w:r>
+        <w:rPr>
+          <w:rFonts w:cstheme="minorHAnsi"/>
+          <w:sz w:val="24"/>
+          <w:szCs w:val="24"/>
+          <w:lang w:val="it-IT"/>
+        </w:rPr>
+        <w:t>[mostra diff con e senza massimi locali]</w:t>
+      </w:r>
+    </w:p>
+    <w:p>
+      <w:pPr>
+        <w:spacing w:line="360" w:lineRule="auto"/>
+        <w:jc w:val="both"/>
+        <w:rPr>
+          <w:rFonts w:cstheme="minorHAnsi"/>
+          <w:sz w:val="24"/>
+          <w:szCs w:val="24"/>
+          <w:lang w:val="it-IT"/>
+        </w:rPr>
+      </w:pPr>
+    </w:p>
+    <w:p>
+      <w:pPr>
+        <w:spacing w:line="360" w:lineRule="auto"/>
+        <w:jc w:val="both"/>
+        <w:rPr>
+          <w:rFonts w:cstheme="minorHAnsi"/>
+          <w:sz w:val="24"/>
+          <w:szCs w:val="24"/>
+          <w:lang w:val="it-IT"/>
+        </w:rPr>
+      </w:pPr>
+      <w:r>
+        <w:rPr>
+          <w:rFonts w:cstheme="minorHAnsi"/>
+          <w:sz w:val="24"/>
+          <w:szCs w:val="24"/>
+          <w:lang w:val="it-IT"/>
+        </w:rPr>
+        <w:t xml:space="preserve">[mostra </w:t>
+      </w:r>
+      <w:proofErr w:type="gramStart"/>
+      <w:r>
+        <w:rPr>
+          <w:rFonts w:cstheme="minorHAnsi"/>
+          <w:sz w:val="24"/>
+          <w:szCs w:val="24"/>
+          <w:lang w:val="it-IT"/>
+        </w:rPr>
+        <w:t>sto</w:t>
+      </w:r>
+      <w:proofErr w:type="gramEnd"/>
+      <w:r>
+        <w:rPr>
+          <w:rFonts w:cstheme="minorHAnsi"/>
+          <w:sz w:val="24"/>
+          <w:szCs w:val="24"/>
+          <w:lang w:val="it-IT"/>
+        </w:rPr>
+        <w:t xml:space="preserve"> cazzo di test]</w:t>
+      </w:r>
+    </w:p>
+    <w:p>
+      <w:pPr>
+        <w:spacing w:line="360" w:lineRule="auto"/>
+        <w:jc w:val="both"/>
+        <w:rPr>
+          <w:rFonts w:cstheme="minorHAnsi"/>
+          <w:sz w:val="24"/>
+          <w:szCs w:val="24"/>
+          <w:lang w:val="it-IT"/>
+        </w:rPr>
+      </w:pPr>
+    </w:p>
+    <w:p>
+      <w:pPr>
+        <w:spacing w:line="360" w:lineRule="auto"/>
+        <w:jc w:val="both"/>
+        <w:rPr>
+          <w:rFonts w:cstheme="minorHAnsi"/>
+          <w:sz w:val="24"/>
+          <w:szCs w:val="24"/>
+          <w:lang w:val="it-IT"/>
+        </w:rPr>
+      </w:pPr>
+    </w:p>
+    <w:p>
+      <w:pPr>
+        <w:spacing w:line="360" w:lineRule="auto"/>
+        <w:jc w:val="both"/>
+        <w:rPr>
+          <w:rFonts w:cstheme="minorHAnsi"/>
+          <w:sz w:val="24"/>
+          <w:szCs w:val="24"/>
+          <w:lang w:val="it-IT"/>
+        </w:rPr>
+      </w:pPr>
+    </w:p>
+    <w:p>
+      <w:pPr>
+        <w:spacing w:line="360" w:lineRule="auto"/>
+        <w:jc w:val="both"/>
+        <w:rPr>
+          <w:rFonts w:cstheme="minorHAnsi"/>
+          <w:sz w:val="24"/>
+          <w:szCs w:val="24"/>
+          <w:lang w:val="it-IT"/>
+        </w:rPr>
+      </w:pPr>
+    </w:p>
+    <w:p>
+      <w:pPr>
+        <w:spacing w:line="360" w:lineRule="auto"/>
+        <w:jc w:val="both"/>
+        <w:rPr>
+          <w:rFonts w:cstheme="minorHAnsi"/>
+          <w:sz w:val="24"/>
+          <w:szCs w:val="24"/>
+          <w:lang w:val="it-IT"/>
         </w:rPr>
       </w:pPr>
     </w:p>
@@ -337,6 +572,7 @@
           <w:sz w:val="32"/>
           <w:szCs w:val="32"/>
         </w:rPr>
+        <w:lastRenderedPageBreak/>
         <w:t>Matching</w:t>
       </w:r>
     </w:p>
@@ -499,7 +735,6 @@
           <w:sz w:val="32"/>
           <w:szCs w:val="32"/>
         </w:rPr>
-        <w:lastRenderedPageBreak/>
         <w:t>Conclusion</w:t>
       </w:r>
     </w:p>
@@ -1089,7 +1324,6 @@
   <w:style w:type="character" w:default="1" w:styleId="Carpredefinitoparagrafo">
     <w:name w:val="Default Paragraph Font"/>
     <w:uiPriority w:val="1"/>
-    <w:semiHidden/>
     <w:unhideWhenUsed/>
   </w:style>
   <w:style w:type="table" w:default="1" w:styleId="Tabellanormale">

</xml_diff>